<commit_message>
Bug #1171747 code review fix
[root cause  ] update systest-case,and some log
[changes     ] add
[side effects] n/a
[self test   ]: yes
[download normally]: yes
[power on/off normally]: yes
[do common repository/branch inspection]: n/a
[is there dependence]: n/a
[confirm dependent commit]: yes
[board]:sharkl5pro
[test case]: vdsp
[reviewers   ] yongchao.tang
[change_type ] bringup --> sprd_chip_support
[tag_product ] common

Change-Id: Iaa4df8213371b482d3fdebcd110fc9429c3da7e2
</commit_message>
<xml_diff>
--- a/vdsp/Cadence/xrp/systest-cases/batsource/bokeh_depth/guide.docx
+++ b/vdsp/Cadence/xrp/systest-cases/batsource/bokeh_depth/guide.docx
@@ -34,13 +34,7 @@
         <w:t>。</w:t>
       </w:r>
     </w:p>
-    <w:p>
-      <w:pPr>
-        <w:rPr>
-          <w:rFonts w:hint="eastAsia"/>
-        </w:rPr>
-      </w:pPr>
-    </w:p>
+    <w:p/>
     <w:p>
       <w:r>
         <w:t>Step 1</w:t>
@@ -93,60 +87,54 @@
         <w:t>目录为</w:t>
       </w:r>
       <w:r>
+        <w:t xml:space="preserve">/vendor/bin </w:t>
+      </w:r>
+    </w:p>
+    <w:p>
+      <w:r>
+        <w:t>Example:</w:t>
+      </w:r>
+    </w:p>
+    <w:p>
+      <w:r>
+        <w:t>A</w:t>
+      </w:r>
+      <w:r>
+        <w:rPr>
+          <w:rFonts w:hint="eastAsia"/>
+        </w:rPr>
+        <w:t>db</w:t>
+      </w:r>
+      <w:r>
+        <w:t xml:space="preserve"> root</w:t>
+      </w:r>
+    </w:p>
+    <w:p>
+      <w:r>
+        <w:t>Adb remount</w:t>
+      </w:r>
+    </w:p>
+    <w:p>
+      <w:r>
+        <w:t>adb push D:\Test\Phone\push\vendor\bin\test_</w:t>
+      </w:r>
+      <w:r>
+        <w:rPr>
+          <w:rFonts w:hint="eastAsia"/>
+        </w:rPr>
+        <w:t>vdsp</w:t>
+      </w:r>
+      <w:bookmarkStart w:id="0" w:name="_GoBack"/>
+      <w:bookmarkEnd w:id="0"/>
+      <w:r>
+        <w:t xml:space="preserve"> </w:t>
+      </w:r>
+      <w:r>
         <w:t>/vendor/bin</w:t>
       </w:r>
-      <w:r>
-        <w:t xml:space="preserve"> </w:t>
-      </w:r>
-    </w:p>
-    <w:p>
-      <w:r>
-        <w:t>Example:</w:t>
-      </w:r>
-    </w:p>
-    <w:p>
-      <w:r>
-        <w:t>A</w:t>
-      </w:r>
-      <w:r>
-        <w:rPr>
-          <w:rFonts w:hint="eastAsia"/>
-        </w:rPr>
-        <w:t>db</w:t>
-      </w:r>
-      <w:r>
-        <w:t xml:space="preserve"> root</w:t>
-      </w:r>
-    </w:p>
-    <w:p>
-      <w:r>
-        <w:t>Adb remount</w:t>
-      </w:r>
-    </w:p>
-    <w:p>
-      <w:r>
-        <w:t>adb push D:\Test\Phone\push\vendor\bin\test_bokeh_depth_diff_thread</w:t>
-      </w:r>
-      <w:r>
-        <w:t xml:space="preserve"> </w:t>
-      </w:r>
-      <w:r>
-        <w:t>/vendor/bin</w:t>
-      </w:r>
-    </w:p>
-    <w:p>
-      <w:pPr>
-        <w:rPr>
-          <w:rFonts w:hint="eastAsia"/>
-        </w:rPr>
-      </w:pPr>
-    </w:p>
-    <w:p>
-      <w:pPr>
-        <w:rPr>
-          <w:rFonts w:hint="eastAsia"/>
-        </w:rPr>
-      </w:pPr>
+    </w:p>
+    <w:p/>
+    <w:p>
       <w:r>
         <w:rPr>
           <w:rFonts w:hint="eastAsia"/>
@@ -177,13 +165,7 @@
         <w:t>测试脚本</w:t>
       </w:r>
     </w:p>
-    <w:p>
-      <w:pPr>
-        <w:rPr>
-          <w:rFonts w:hint="eastAsia"/>
-        </w:rPr>
-      </w:pPr>
-    </w:p>
+    <w:p/>
     <w:p>
       <w:r>
         <w:rPr>
@@ -243,11 +225,6 @@
       </w:r>
     </w:p>
     <w:p>
-      <w:pPr>
-        <w:rPr>
-          <w:rFonts w:hint="eastAsia"/>
-        </w:rPr>
-      </w:pPr>
       <w:r>
         <w:tab/>
       </w:r>
@@ -285,18 +262,11 @@
       </w:r>
     </w:p>
     <w:p>
-      <w:pPr>
-        <w:rPr>
-          <w:rFonts w:hint="eastAsia"/>
-        </w:rPr>
-      </w:pPr>
       <w:r>
         <w:t>del .\VLog /s /q</w:t>
       </w:r>
       <w:r>
         <w:tab/>
-      </w:r>
-      <w:r>
         <w:t xml:space="preserve"> /*</w:t>
       </w:r>
       <w:r>
@@ -570,97 +540,170 @@
         <w:t>h</w:t>
       </w:r>
       <w:r>
+        <w:t>循环次数，</w:t>
+      </w:r>
+    </w:p>
+    <w:p>
+      <w:r>
+        <w:t>Bokeh</w:t>
+      </w:r>
+      <w:r>
         <w:t>循环次数</w:t>
       </w:r>
-      <w:r>
+    </w:p>
+    <w:p>
+      <w:r>
+        <w:rPr>
+          <w:rFonts w:hint="eastAsia"/>
+        </w:rPr>
+        <w:t>*</w:t>
+      </w:r>
+      <w:r>
+        <w:t>/</w:t>
+      </w:r>
+    </w:p>
+    <w:p>
+      <w:r>
+        <w:t>adb shell /vendor/bin/test_bokeh_depth_diff_thread 800x600 800x600 800x600 /data/left.yuv /data/right.yuv /data/OTP.txt /data/output.bmp  /data.param.yuv 250 0 0 5 20</w:t>
+      </w:r>
+    </w:p>
+    <w:p/>
+    <w:p>
+      <w:r>
+        <w:rPr>
+          <w:rFonts w:hint="eastAsia"/>
+        </w:rPr>
+        <w:t>log.b</w:t>
+      </w:r>
+      <w:r>
+        <w:t>at</w:t>
+      </w:r>
+    </w:p>
+    <w:p>
+      <w:r>
+        <w:rPr>
+          <w:rFonts w:hint="eastAsia"/>
+        </w:rPr>
+        <w:t>抓取</w:t>
+      </w:r>
+      <w:r>
+        <w:rPr>
+          <w:rFonts w:hint="eastAsia"/>
+        </w:rPr>
+        <w:t>depth</w:t>
+      </w:r>
+      <w:r>
+        <w:t xml:space="preserve"> </w:t>
+      </w:r>
+      <w:r>
+        <w:rPr>
+          <w:rFonts w:hint="eastAsia"/>
+        </w:rPr>
+        <w:t>和</w:t>
+      </w:r>
+      <w:r>
+        <w:t xml:space="preserve">bokeh </w:t>
+      </w:r>
+      <w:r>
+        <w:rPr>
+          <w:rFonts w:hint="eastAsia"/>
+        </w:rPr>
+        <w:t>输出</w:t>
+      </w:r>
+      <w:r>
+        <w:t>图像，</w:t>
+      </w:r>
+      <w:r>
+        <w:rPr>
+          <w:rFonts w:hint="eastAsia"/>
+        </w:rPr>
+        <w:t xml:space="preserve"> </w:t>
+      </w:r>
+      <w:r>
+        <w:rPr>
+          <w:rFonts w:hint="eastAsia"/>
+        </w:rPr>
+        <w:t>以及</w:t>
+      </w:r>
+      <w:r>
+        <w:t>vdsp</w:t>
+      </w:r>
+      <w:r>
+        <w:t>侧的</w:t>
+      </w:r>
+      <w:r>
+        <w:t xml:space="preserve">log </w:t>
+      </w:r>
+      <w:r>
+        <w:rPr>
+          <w:rFonts w:hint="eastAsia"/>
+        </w:rPr>
+        <w:t>信息</w:t>
+      </w:r>
+      <w:r>
+        <w:t>（</w:t>
+      </w:r>
+      <w:r>
+        <w:rPr>
+          <w:rFonts w:hint="eastAsia"/>
+        </w:rPr>
+        <w:t>支持</w:t>
+      </w:r>
+      <w:r>
+        <w:t xml:space="preserve">vdsp </w:t>
+      </w:r>
+      <w:r>
+        <w:rPr>
+          <w:rFonts w:hint="eastAsia"/>
+        </w:rPr>
+        <w:t>预留</w:t>
+      </w:r>
+      <w:r>
+        <w:t>地址输出</w:t>
+      </w:r>
+      <w:r>
+        <w:t>log</w:t>
+      </w:r>
+      <w:r>
+        <w:t>机制）</w:t>
+      </w:r>
+      <w:r>
+        <w:rPr>
+          <w:rFonts w:hint="eastAsia"/>
+        </w:rPr>
         <w:t>，</w:t>
       </w:r>
-    </w:p>
-    <w:p>
-      <w:pPr>
-        <w:rPr>
-          <w:rFonts w:hint="eastAsia"/>
-        </w:rPr>
-      </w:pPr>
-      <w:r>
-        <w:t>Bokeh</w:t>
-      </w:r>
-      <w:r>
-        <w:t>循环次数</w:t>
-      </w:r>
-    </w:p>
-    <w:p>
-      <w:r>
-        <w:rPr>
-          <w:rFonts w:hint="eastAsia"/>
-        </w:rPr>
-        <w:t>*</w:t>
-      </w:r>
-      <w:r>
-        <w:t>/</w:t>
-      </w:r>
-    </w:p>
-    <w:p>
-      <w:pPr>
-        <w:rPr>
-          <w:rFonts w:hint="eastAsia"/>
-        </w:rPr>
-      </w:pPr>
-      <w:r>
-        <w:t>adb shell /vendor/bin/test_bokeh_depth_diff_thread 800x600 800x600 800x600 /data/left.yuv /data/right.yuv /data/OTP.txt /data/output.bmp  /data.param.yuv 250 0 0 5 20</w:t>
-      </w:r>
-    </w:p>
-    <w:p>
-      <w:pPr>
-        <w:rPr>
-          <w:rFonts w:hint="eastAsia"/>
-        </w:rPr>
-      </w:pPr>
-    </w:p>
-    <w:p>
-      <w:r>
-        <w:rPr>
-          <w:rFonts w:hint="eastAsia"/>
-        </w:rPr>
-        <w:t>log.b</w:t>
-      </w:r>
-      <w:r>
-        <w:t>at</w:t>
-      </w:r>
-    </w:p>
-    <w:p>
-      <w:r>
-        <w:rPr>
-          <w:rFonts w:hint="eastAsia"/>
-        </w:rPr>
-        <w:t>抓取</w:t>
-      </w:r>
-      <w:r>
-        <w:rPr>
-          <w:rFonts w:hint="eastAsia"/>
-        </w:rPr>
-        <w:t>depth</w:t>
-      </w:r>
-      <w:r>
+      <w:r>
+        <w:rPr>
+          <w:rFonts w:hint="eastAsia"/>
+        </w:rPr>
         <w:t xml:space="preserve"> </w:t>
       </w:r>
       <w:r>
         <w:rPr>
           <w:rFonts w:hint="eastAsia"/>
         </w:rPr>
-        <w:t>和</w:t>
-      </w:r>
-      <w:r>
-        <w:t xml:space="preserve">bokeh </w:t>
-      </w:r>
-      <w:r>
-        <w:rPr>
-          <w:rFonts w:hint="eastAsia"/>
-        </w:rPr>
-        <w:t>输出</w:t>
-      </w:r>
-      <w:r>
-        <w:t>图像，</w:t>
+        <w:t>详细</w:t>
+      </w:r>
+      <w:r>
+        <w:t>图像信息参考脚本内部</w:t>
+      </w:r>
+    </w:p>
+    <w:p/>
+    <w:p>
+      <w:r>
+        <w:t>compare.bat</w:t>
+      </w:r>
+    </w:p>
+    <w:p>
+      <w:r>
+        <w:rPr>
+          <w:rFonts w:hint="eastAsia"/>
+        </w:rPr>
+        <w:t>自动对比</w:t>
+      </w:r>
+      <w:r>
+        <w:t>标准图像和输出图像数据，</w:t>
       </w:r>
       <w:r>
         <w:rPr>
@@ -672,55 +715,61 @@
         <w:rPr>
           <w:rFonts w:hint="eastAsia"/>
         </w:rPr>
-        <w:t>以及</w:t>
-      </w:r>
-      <w:r>
-        <w:t>vdsp</w:t>
-      </w:r>
-      <w:r>
-        <w:t>侧的</w:t>
-      </w:r>
-      <w:r>
-        <w:t xml:space="preserve">log </w:t>
-      </w:r>
-      <w:r>
-        <w:rPr>
-          <w:rFonts w:hint="eastAsia"/>
-        </w:rPr>
-        <w:t>信息</w:t>
-      </w:r>
-      <w:r>
-        <w:t>（</w:t>
-      </w:r>
-      <w:r>
-        <w:rPr>
-          <w:rFonts w:hint="eastAsia"/>
-        </w:rPr>
-        <w:t>支持</w:t>
-      </w:r>
-      <w:r>
-        <w:t xml:space="preserve">vdsp </w:t>
-      </w:r>
-      <w:r>
-        <w:rPr>
-          <w:rFonts w:hint="eastAsia"/>
-        </w:rPr>
-        <w:t>预留</w:t>
-      </w:r>
-      <w:r>
-        <w:t>地址输出</w:t>
-      </w:r>
-      <w:r>
-        <w:t>log</w:t>
-      </w:r>
-      <w:r>
-        <w:t>机制）</w:t>
-      </w:r>
-      <w:r>
-        <w:rPr>
-          <w:rFonts w:hint="eastAsia"/>
-        </w:rPr>
-        <w:t>，</w:t>
+        <w:t>将</w:t>
+      </w:r>
+      <w:r>
+        <w:t>对比结果输出到指定</w:t>
+      </w:r>
+      <w:r>
+        <w:t>txt</w:t>
+      </w:r>
+      <w:r>
+        <w:rPr>
+          <w:rFonts w:hint="eastAsia"/>
+        </w:rPr>
+        <w:t>中</w:t>
+      </w:r>
+      <w:r>
+        <w:t>。</w:t>
+      </w:r>
+    </w:p>
+    <w:p/>
+    <w:p>
+      <w:r>
+        <w:rPr>
+          <w:rFonts w:hint="eastAsia"/>
+        </w:rPr>
+        <w:t>注</w:t>
+      </w:r>
+      <w:r>
+        <w:t>：</w:t>
+      </w:r>
+      <w:r>
+        <w:rPr>
+          <w:rFonts w:hint="eastAsia"/>
+        </w:rPr>
+        <w:t>以上</w:t>
+      </w:r>
+      <w:r>
+        <w:t>为</w:t>
+      </w:r>
+      <w:r>
+        <w:rPr>
+          <w:rFonts w:hint="eastAsia"/>
+        </w:rPr>
+        <w:t>脚本</w:t>
+      </w:r>
+      <w:r>
+        <w:t>中</w:t>
+      </w:r>
+      <w:r>
+        <w:rPr>
+          <w:rFonts w:hint="eastAsia"/>
+        </w:rPr>
+        <w:t>存在</w:t>
+      </w:r>
+      <w:r>
+        <w:t>固定地址参数，</w:t>
       </w:r>
       <w:r>
         <w:rPr>
@@ -732,131 +781,14 @@
         <w:rPr>
           <w:rFonts w:hint="eastAsia"/>
         </w:rPr>
-        <w:t>详细</w:t>
-      </w:r>
-      <w:r>
-        <w:t>图像信息参考脚本内部</w:t>
+        <w:t>需根据</w:t>
+      </w:r>
+      <w:r>
+        <w:t>用户自己的目录，自行修改。</w:t>
       </w:r>
     </w:p>
     <w:p/>
-    <w:p>
-      <w:r>
-        <w:t>compare.bat</w:t>
-      </w:r>
-    </w:p>
-    <w:p>
-      <w:r>
-        <w:rPr>
-          <w:rFonts w:hint="eastAsia"/>
-        </w:rPr>
-        <w:t>自动对比</w:t>
-      </w:r>
-      <w:r>
-        <w:t>标准图像和输出图像数据，</w:t>
-      </w:r>
-      <w:r>
-        <w:rPr>
-          <w:rFonts w:hint="eastAsia"/>
-        </w:rPr>
-        <w:t xml:space="preserve"> </w:t>
-      </w:r>
-      <w:r>
-        <w:rPr>
-          <w:rFonts w:hint="eastAsia"/>
-        </w:rPr>
-        <w:t>将</w:t>
-      </w:r>
-      <w:r>
-        <w:t>对比结果输出到指定</w:t>
-      </w:r>
-      <w:r>
-        <w:t>txt</w:t>
-      </w:r>
-      <w:r>
-        <w:rPr>
-          <w:rFonts w:hint="eastAsia"/>
-        </w:rPr>
-        <w:t>中</w:t>
-      </w:r>
-      <w:r>
-        <w:t>。</w:t>
-      </w:r>
-    </w:p>
     <w:p/>
-    <w:p>
-      <w:pPr>
-        <w:rPr>
-          <w:rFonts w:hint="eastAsia"/>
-        </w:rPr>
-      </w:pPr>
-      <w:r>
-        <w:rPr>
-          <w:rFonts w:hint="eastAsia"/>
-        </w:rPr>
-        <w:t>注</w:t>
-      </w:r>
-      <w:r>
-        <w:t>：</w:t>
-      </w:r>
-      <w:r>
-        <w:rPr>
-          <w:rFonts w:hint="eastAsia"/>
-        </w:rPr>
-        <w:t>以上</w:t>
-      </w:r>
-      <w:r>
-        <w:t>为</w:t>
-      </w:r>
-      <w:r>
-        <w:rPr>
-          <w:rFonts w:hint="eastAsia"/>
-        </w:rPr>
-        <w:t>脚本</w:t>
-      </w:r>
-      <w:r>
-        <w:t>中</w:t>
-      </w:r>
-      <w:r>
-        <w:rPr>
-          <w:rFonts w:hint="eastAsia"/>
-        </w:rPr>
-        <w:t>存在</w:t>
-      </w:r>
-      <w:r>
-        <w:t>固定地址参数，</w:t>
-      </w:r>
-      <w:r>
-        <w:rPr>
-          <w:rFonts w:hint="eastAsia"/>
-        </w:rPr>
-        <w:t xml:space="preserve"> </w:t>
-      </w:r>
-      <w:bookmarkStart w:id="0" w:name="_GoBack"/>
-      <w:bookmarkEnd w:id="0"/>
-      <w:r>
-        <w:rPr>
-          <w:rFonts w:hint="eastAsia"/>
-        </w:rPr>
-        <w:t>需根据</w:t>
-      </w:r>
-      <w:r>
-        <w:t>用户自己的目录，自行修改。</w:t>
-      </w:r>
-    </w:p>
-    <w:p>
-      <w:pPr>
-        <w:rPr>
-          <w:rFonts w:hint="eastAsia"/>
-        </w:rPr>
-      </w:pPr>
-    </w:p>
-    <w:p>
-      <w:pPr>
-        <w:rPr>
-          <w:rFonts w:hint="eastAsia"/>
-        </w:rPr>
-      </w:pPr>
-    </w:p>
     <w:sectPr>
       <w:pgSz w:w="11906" w:h="16838"/>
       <w:pgMar w:top="1440" w:right="1800" w:bottom="1440" w:left="1800" w:header="851" w:footer="992" w:gutter="0"/>

</xml_diff>